<commit_message>
fixed endpoint api/predict error 500 and changed classification from SMOTE to auto classification from catboost
</commit_message>
<xml_diff>
--- a/theory/Praca dyplomowa inżynierska.docx
+++ b/theory/Praca dyplomowa inżynierska.docx
@@ -771,10 +771,12 @@
     <w:sdt>
       <w:sdtPr>
         <w:rPr>
-          <w:rFonts w:ascii="Times New Roman" w:hAnsi="Times New Roman" w:cs="Times New Roman"/>
+          <w:rFonts w:ascii="Times New Roman" w:eastAsia="Arial" w:hAnsi="Times New Roman" w:cs="Times New Roman"/>
+          <w:color w:val="auto"/>
           <w:sz w:val="24"/>
           <w:szCs w:val="24"/>
           <w:highlight w:val="yellow"/>
+          <w:lang w:eastAsia="en-US"/>
         </w:rPr>
         <w:id w:val="195820744"/>
         <w:docPartObj>
@@ -784,14 +786,12 @@
       </w:sdtPr>
       <w:sdtEndPr>
         <w:rPr>
-          <w:rFonts w:ascii="Arial" w:eastAsia="Arial" w:hAnsi="Arial" w:cs="Arial"/>
+          <w:rFonts w:ascii="Arial" w:hAnsi="Arial" w:cs="Arial"/>
           <w:b/>
           <w:bCs/>
           <w:noProof/>
-          <w:color w:val="auto"/>
           <w:sz w:val="22"/>
           <w:szCs w:val="22"/>
-          <w:lang w:eastAsia="en-US"/>
         </w:rPr>
       </w:sdtEndPr>
       <w:sdtContent>
@@ -7737,6 +7737,7 @@
   <w:style w:type="character" w:default="1" w:styleId="DefaultParagraphFont">
     <w:name w:val="Default Paragraph Font"/>
     <w:uiPriority w:val="1"/>
+    <w:semiHidden/>
     <w:unhideWhenUsed/>
   </w:style>
   <w:style w:type="table" w:default="1" w:styleId="TableNormal">

</xml_diff>